<commit_message>
modified:   projects/FINAL/Monitoring.py 	new file:   projects/FINAL/Monitoring_exp_error.py 	new file:   projects/FINAL/Monitoring_interfaceup_down.py 	new file:   projects/FINAL/Monitoringwindows.py 	modified:   projects/FINAL/log_file.log 	modified:   projects/Monitoring.py 	modified:   projects/config/db.sqlite3 	modified:   projects/config/rbr_srv_side/__pycache__/models.cpython-310.pyc 	deleted:    projects/log_file.log 	modified:   "\320\232\320\276\320\275\321\201\320\277\320\265\320\272\321\202.docx"
</commit_message>
<xml_diff>
--- a/Конспект.docx
+++ b/Конспект.docx
@@ -60,8 +60,52 @@
       <w:pPr>
         <w:pStyle w:val="a3"/>
       </w:pPr>
-      <w:r>
-        <w:t>https://python-scripts.com/json</w:t>
+      <w:hyperlink r:id="rId8" w:history="1">
+        <w:r>
+          <w:rPr>
+            <w:rStyle w:val="a4"/>
+          </w:rPr>
+          <w:t>https://python-scripts.com/json</w:t>
+        </w:r>
+      </w:hyperlink>
+    </w:p>
+    <w:p>
+      <w:pPr>
+        <w:pStyle w:val="a3"/>
+      </w:pPr>
+    </w:p>
+    <w:p>
+      <w:pPr>
+        <w:pStyle w:val="a3"/>
+      </w:pPr>
+      <w:r>
+        <w:t>Объяснение @</w:t>
+      </w:r>
+      <w:proofErr w:type="spellStart"/>
+      <w:r>
+        <w:t>classmethod</w:t>
+      </w:r>
+      <w:proofErr w:type="spellEnd"/>
+      <w:r>
+        <w:t xml:space="preserve"> и @</w:t>
+      </w:r>
+      <w:proofErr w:type="spellStart"/>
+      <w:r>
+        <w:t>staticmethod</w:t>
+      </w:r>
+      <w:proofErr w:type="spellEnd"/>
+      <w:r>
+        <w:t xml:space="preserve"> в Python</w:t>
+      </w:r>
+      <w:bookmarkStart w:id="0" w:name="_GoBack"/>
+      <w:bookmarkEnd w:id="0"/>
+    </w:p>
+    <w:p>
+      <w:pPr>
+        <w:pStyle w:val="a3"/>
+      </w:pPr>
+      <w:r>
+        <w:t>https://webdevblog.ru/obyasnenie-classmethod-i-staticmethod-v-python/</w:t>
       </w:r>
     </w:p>
     <w:p>
@@ -648,7 +692,6 @@
           <w:lang w:eastAsia="ru-RU"/>
         </w:rPr>
       </w:pPr>
-      <w:proofErr w:type="spellStart"/>
       <w:r>
         <w:rPr>
           <w:rFonts w:ascii="Consolas" w:eastAsia="Times New Roman" w:hAnsi="Consolas" w:cs="Times New Roman"/>
@@ -659,14 +702,13 @@
         </w:rPr>
         <w:t>dict</w:t>
       </w:r>
-      <w:proofErr w:type="spellEnd"/>
-      <w:r>
-        <w:rPr>
-          <w:rFonts w:ascii="Consolas" w:eastAsia="Times New Roman" w:hAnsi="Consolas" w:cs="Times New Roman"/>
-          <w:color w:val="D4D4D4"/>
-          <w:sz w:val="21"/>
-          <w:szCs w:val="21"/>
-          <w:lang w:eastAsia="ru-RU"/>
+      <w:r>
+        <w:rPr>
+          <w:rFonts w:ascii="Consolas" w:eastAsia="Times New Roman" w:hAnsi="Consolas" w:cs="Times New Roman"/>
+          <w:color w:val="D4D4D4"/>
+          <w:sz w:val="21"/>
+          <w:szCs w:val="21"/>
+          <w:lang w:val="en-US" w:eastAsia="ru-RU"/>
         </w:rPr>
         <w:t>_</w:t>
       </w:r>
@@ -677,7 +719,7 @@
           <w:color w:val="D4D4D4"/>
           <w:sz w:val="21"/>
           <w:szCs w:val="21"/>
-          <w:lang w:eastAsia="ru-RU"/>
+          <w:lang w:val="en-US" w:eastAsia="ru-RU"/>
         </w:rPr>
         <w:t>1[</w:t>
       </w:r>
@@ -688,7 +730,7 @@
           <w:color w:val="D4D4D4"/>
           <w:sz w:val="21"/>
           <w:szCs w:val="21"/>
-          <w:lang w:eastAsia="ru-RU"/>
+          <w:lang w:val="en-US" w:eastAsia="ru-RU"/>
         </w:rPr>
         <w:t>'</w:t>
       </w:r>
@@ -708,7 +750,7 @@
           <w:color w:val="D4D4D4"/>
           <w:sz w:val="21"/>
           <w:szCs w:val="21"/>
-          <w:lang w:eastAsia="ru-RU"/>
+          <w:lang w:val="en-US" w:eastAsia="ru-RU"/>
         </w:rPr>
         <w:t>'] = '</w:t>
       </w:r>
@@ -728,7 +770,7 @@
           <w:color w:val="D4D4D4"/>
           <w:sz w:val="21"/>
           <w:szCs w:val="21"/>
-          <w:lang w:eastAsia="ru-RU"/>
+          <w:lang w:val="en-US" w:eastAsia="ru-RU"/>
         </w:rPr>
         <w:t xml:space="preserve">' # </w:t>
       </w:r>
@@ -748,7 +790,7 @@
           <w:color w:val="D4D4D4"/>
           <w:sz w:val="21"/>
           <w:szCs w:val="21"/>
-          <w:lang w:eastAsia="ru-RU"/>
+          <w:lang w:val="en-US" w:eastAsia="ru-RU"/>
         </w:rPr>
         <w:t xml:space="preserve"> </w:t>
       </w:r>
@@ -768,7 +810,7 @@
           <w:color w:val="D4D4D4"/>
           <w:sz w:val="21"/>
           <w:szCs w:val="21"/>
-          <w:lang w:eastAsia="ru-RU"/>
+          <w:lang w:val="en-US" w:eastAsia="ru-RU"/>
         </w:rPr>
         <w:t xml:space="preserve"> </w:t>
       </w:r>
@@ -788,7 +830,7 @@
           <w:color w:val="D4D4D4"/>
           <w:sz w:val="21"/>
           <w:szCs w:val="21"/>
-          <w:lang w:eastAsia="ru-RU"/>
+          <w:lang w:val="en-US" w:eastAsia="ru-RU"/>
         </w:rPr>
         <w:t xml:space="preserve">. </w:t>
       </w:r>
@@ -1237,6 +1279,7 @@
         <w:rPr>
           <w:lang w:val="en-US"/>
         </w:rPr>
+        <w:lastRenderedPageBreak/>
         <w:t>set</w:t>
       </w:r>
       <w:r>
@@ -1277,7 +1320,6 @@
         <w:rPr>
           <w:lang w:val="en-US"/>
         </w:rPr>
-        <w:lastRenderedPageBreak/>
         <w:t>set</w:t>
       </w:r>
       <w:r>
@@ -2149,7 +2191,7 @@
       </w:r>
     </w:p>
     <w:p>
-      <w:hyperlink r:id="rId8" w:history="1">
+      <w:hyperlink r:id="rId9" w:history="1">
         <w:r>
           <w:rPr>
             <w:rStyle w:val="a4"/>
@@ -2175,10 +2217,74 @@
         </w:rPr>
         <w:t>http://127.0.0.1:8000/api/servers</w:t>
       </w:r>
-      <w:bookmarkStart w:id="0" w:name="_GoBack"/>
-      <w:bookmarkEnd w:id="0"/>
-    </w:p>
-    <w:p/>
+    </w:p>
+    <w:p>
+      <w:pPr>
+        <w:rPr>
+          <w:lang w:val="en-US"/>
+        </w:rPr>
+      </w:pPr>
+      <w:r>
+        <w:rPr>
+          <w:lang w:val="en-US"/>
+        </w:rPr>
+        <w:t>User:</w:t>
+      </w:r>
+    </w:p>
+    <w:p>
+      <w:pPr>
+        <w:rPr>
+          <w:lang w:val="en-US"/>
+        </w:rPr>
+      </w:pPr>
+      <w:proofErr w:type="gramStart"/>
+      <w:r>
+        <w:rPr>
+          <w:lang w:val="en-US"/>
+        </w:rPr>
+        <w:t>python</w:t>
+      </w:r>
+      <w:proofErr w:type="gramEnd"/>
+      <w:r>
+        <w:rPr>
+          <w:lang w:val="en-US"/>
+        </w:rPr>
+        <w:t xml:space="preserve"> manage.py </w:t>
+      </w:r>
+      <w:proofErr w:type="spellStart"/>
+      <w:r>
+        <w:rPr>
+          <w:lang w:val="en-US"/>
+        </w:rPr>
+        <w:t>createsuperuser</w:t>
+      </w:r>
+      <w:proofErr w:type="spellEnd"/>
+      <w:r>
+        <w:rPr>
+          <w:lang w:val="en-US"/>
+        </w:rPr>
+        <w:t xml:space="preserve"> --username=</w:t>
+      </w:r>
+      <w:proofErr w:type="spellStart"/>
+      <w:r>
+        <w:rPr>
+          <w:lang w:val="en-US"/>
+        </w:rPr>
+        <w:t>andrey</w:t>
+      </w:r>
+      <w:proofErr w:type="spellEnd"/>
+      <w:r>
+        <w:rPr>
+          <w:lang w:val="en-US"/>
+        </w:rPr>
+        <w:t xml:space="preserve"> --email=kulikofff@outlook.com</w:t>
+      </w:r>
+    </w:p>
+    <w:p>
+      <w:r>
+        <w:t>http://127.0.0.1:8000/admin/</w:t>
+      </w:r>
+    </w:p>
     <w:p>
       <w:r>
         <w:t xml:space="preserve">Сделайте еще одну страницу, которая будет выводить вам список серверов в сокращенном виде: только </w:t>
@@ -2736,6 +2842,7 @@
   <w:style w:type="character" w:default="1" w:styleId="a0">
     <w:name w:val="Default Paragraph Font"/>
     <w:uiPriority w:val="1"/>
+    <w:semiHidden/>
     <w:unhideWhenUsed/>
   </w:style>
   <w:style w:type="table" w:default="1" w:styleId="a1">

</xml_diff>

<commit_message>
modified:   projects/FINAL/Monitoring.py 	modified:   projects/FINAL/log_file.log 	modified:   projects/Monitoring.py 	modified:   projects/config/db.sqlite3 	new file:   projects/log_file.log 	modified:   "\320\232\320\276\320\275\321\201\320\277\320\265\320\272\321\202.docx"
</commit_message>
<xml_diff>
--- a/Конспект.docx
+++ b/Конспект.docx
@@ -33,6 +33,9 @@
     <w:p>
       <w:pPr>
         <w:pStyle w:val="a3"/>
+        <w:rPr>
+          <w:rStyle w:val="a4"/>
+        </w:rPr>
       </w:pPr>
       <w:hyperlink r:id="rId6" w:history="1">
         <w:r>
@@ -42,25 +45,135 @@
           <w:t>https://pythonist.ru/funkczii-i-ih-argumenty-v-python-3/</w:t>
         </w:r>
       </w:hyperlink>
-    </w:p>
-    <w:p>
-      <w:pPr>
-        <w:pStyle w:val="a3"/>
+      <w:r>
+        <w:rPr>
+          <w:rStyle w:val="a4"/>
+        </w:rPr>
+        <w:t xml:space="preserve"> - </w:t>
+      </w:r>
+      <w:r>
+        <w:rPr>
+          <w:rStyle w:val="a4"/>
+        </w:rPr>
+        <w:t>книги тут</w:t>
+      </w:r>
+      <w:r>
+        <w:rPr>
+          <w:rStyle w:val="a4"/>
+        </w:rPr>
+        <w:t xml:space="preserve"> Думаю эта </w:t>
+      </w:r>
+      <w:r>
+        <w:rPr>
+          <w:rStyle w:val="a4"/>
+        </w:rPr>
+        <w:t>–</w:t>
+      </w:r>
+      <w:r>
+        <w:rPr>
+          <w:rStyle w:val="a4"/>
+        </w:rPr>
+        <w:t xml:space="preserve"> </w:t>
+      </w:r>
+    </w:p>
+    <w:p>
+      <w:pPr>
+        <w:pStyle w:val="a3"/>
+        <w:rPr>
+          <w:rStyle w:val="a4"/>
+        </w:rPr>
+      </w:pPr>
+    </w:p>
+    <w:p>
+      <w:pPr>
+        <w:pStyle w:val="a3"/>
+        <w:rPr>
+          <w:rStyle w:val="a4"/>
+        </w:rPr>
+      </w:pPr>
+      <w:r>
+        <w:rPr>
+          <w:rStyle w:val="a4"/>
+        </w:rPr>
+        <w:t xml:space="preserve">python-forum.io </w:t>
+      </w:r>
+    </w:p>
+    <w:p>
+      <w:pPr>
+        <w:pStyle w:val="a3"/>
+        <w:rPr>
+          <w:rStyle w:val="a4"/>
+        </w:rPr>
+      </w:pPr>
+      <w:r>
+        <w:rPr>
+          <w:rStyle w:val="a4"/>
+        </w:rPr>
+        <w:t xml:space="preserve">https://www.dreamincode.net/forums/forum/29-python/ </w:t>
+      </w:r>
+    </w:p>
+    <w:p>
+      <w:pPr>
+        <w:pStyle w:val="a3"/>
+        <w:rPr>
+          <w:rStyle w:val="a4"/>
+        </w:rPr>
+      </w:pPr>
+      <w:r>
+        <w:rPr>
+          <w:rStyle w:val="a4"/>
+        </w:rPr>
+        <w:t xml:space="preserve">StackOverflow.com </w:t>
+      </w:r>
+    </w:p>
+    <w:p>
+      <w:pPr>
+        <w:pStyle w:val="a3"/>
+      </w:pPr>
+    </w:p>
+    <w:bookmarkStart w:id="0" w:name="_GoBack"/>
+    <w:bookmarkEnd w:id="0"/>
+    <w:p>
+      <w:pPr>
+        <w:pStyle w:val="a3"/>
+        <w:rPr>
+          <w:lang w:val="en-US"/>
+        </w:rPr>
+      </w:pPr>
+      <w:r>
+        <w:fldChar w:fldCharType="begin"/>
+      </w:r>
+      <w:r>
+        <w:rPr>
+          <w:lang w:val="en-US"/>
+        </w:rPr>
+        <w:instrText xml:space="preserve"> HYPERLINK "https://docs-python.ru/" </w:instrText>
+      </w:r>
+      <w:r>
+        <w:fldChar w:fldCharType="separate"/>
+      </w:r>
+      <w:r>
+        <w:rPr>
+          <w:rStyle w:val="a4"/>
+          <w:lang w:val="en-US"/>
+        </w:rPr>
+        <w:t>https://docs-python.ru/</w:t>
+      </w:r>
+      <w:r>
+        <w:rPr>
+          <w:rStyle w:val="a4"/>
+        </w:rPr>
+        <w:fldChar w:fldCharType="end"/>
+      </w:r>
+    </w:p>
+    <w:p>
+      <w:pPr>
+        <w:pStyle w:val="a3"/>
+        <w:rPr>
+          <w:rStyle w:val="a4"/>
+        </w:rPr>
       </w:pPr>
       <w:hyperlink r:id="rId7" w:history="1">
-        <w:r>
-          <w:rPr>
-            <w:rStyle w:val="a4"/>
-          </w:rPr>
-          <w:t>https://docs-python.ru/</w:t>
-        </w:r>
-      </w:hyperlink>
-    </w:p>
-    <w:p>
-      <w:pPr>
-        <w:pStyle w:val="a3"/>
-      </w:pPr>
-      <w:hyperlink r:id="rId8" w:history="1">
         <w:r>
           <w:rPr>
             <w:rStyle w:val="a4"/>
@@ -73,32 +186,58 @@
       <w:pPr>
         <w:pStyle w:val="a3"/>
       </w:pPr>
-    </w:p>
-    <w:p>
-      <w:pPr>
-        <w:pStyle w:val="a3"/>
-      </w:pPr>
-      <w:r>
-        <w:t>Объяснение @</w:t>
-      </w:r>
-      <w:proofErr w:type="spellStart"/>
-      <w:r>
-        <w:t>classmethod</w:t>
-      </w:r>
-      <w:proofErr w:type="spellEnd"/>
-      <w:r>
-        <w:t xml:space="preserve"> и @</w:t>
-      </w:r>
-      <w:proofErr w:type="spellStart"/>
-      <w:r>
-        <w:t>staticmethod</w:t>
-      </w:r>
-      <w:proofErr w:type="spellEnd"/>
-      <w:r>
-        <w:t xml:space="preserve"> в Python</w:t>
-      </w:r>
-      <w:bookmarkStart w:id="0" w:name="_GoBack"/>
-      <w:bookmarkEnd w:id="0"/>
+      <w:r>
+        <w:rPr>
+          <w:rStyle w:val="a4"/>
+        </w:rPr>
+        <w:t xml:space="preserve">Курс от Диджитализируй: </w:t>
+      </w:r>
+      <w:hyperlink r:id="rId8" w:history="1">
+        <w:r>
+          <w:rPr>
+            <w:rStyle w:val="a4"/>
+          </w:rPr>
+          <w:t>https://course01.to.digital/</w:t>
+        </w:r>
+      </w:hyperlink>
+      <w:r>
+        <w:rPr>
+          <w:rStyle w:val="a4"/>
+        </w:rPr>
+        <w:t xml:space="preserve"> - 30</w:t>
+      </w:r>
+      <w:r>
+        <w:rPr>
+          <w:rStyle w:val="a4"/>
+          <w:lang w:val="en-US"/>
+        </w:rPr>
+        <w:t> </w:t>
+      </w:r>
+      <w:r>
+        <w:rPr>
+          <w:rStyle w:val="a4"/>
+        </w:rPr>
+        <w:t xml:space="preserve">000 </w:t>
+      </w:r>
+      <w:r>
+        <w:rPr>
+          <w:rStyle w:val="a4"/>
+        </w:rPr>
+        <w:t>и так себе</w:t>
+      </w:r>
+    </w:p>
+    <w:p>
+      <w:pPr>
+        <w:pStyle w:val="a3"/>
+      </w:pPr>
+    </w:p>
+    <w:p>
+      <w:pPr>
+        <w:pStyle w:val="a3"/>
+      </w:pPr>
+      <w:r>
+        <w:t>Объяснение @classmethod и @staticmethod в Python</w:t>
+      </w:r>
     </w:p>
     <w:p>
       <w:pPr>
@@ -332,7 +471,6 @@
           <w:lang w:val="en-US" w:eastAsia="ru-RU"/>
         </w:rPr>
       </w:pPr>
-      <w:proofErr w:type="gramStart"/>
       <w:r>
         <w:rPr>
           <w:rFonts w:ascii="Consolas" w:eastAsia="Times New Roman" w:hAnsi="Consolas" w:cs="Times New Roman"/>
@@ -353,7 +491,6 @@
         </w:rPr>
         <w:t>(</w:t>
       </w:r>
-      <w:proofErr w:type="gramEnd"/>
       <w:r>
         <w:rPr>
           <w:rFonts w:ascii="Consolas" w:eastAsia="Times New Roman" w:hAnsi="Consolas" w:cs="Times New Roman"/>
@@ -428,7 +565,6 @@
           <w:lang w:val="en-US" w:eastAsia="ru-RU"/>
         </w:rPr>
       </w:pPr>
-      <w:proofErr w:type="gramStart"/>
       <w:r>
         <w:rPr>
           <w:rFonts w:ascii="Consolas" w:eastAsia="Times New Roman" w:hAnsi="Consolas" w:cs="Times New Roman"/>
@@ -449,7 +585,6 @@
         </w:rPr>
         <w:t>(</w:t>
       </w:r>
-      <w:proofErr w:type="gramEnd"/>
       <w:r>
         <w:rPr>
           <w:rFonts w:ascii="Consolas" w:eastAsia="Times New Roman" w:hAnsi="Consolas" w:cs="Times New Roman"/>
@@ -504,7 +639,6 @@
           <w:lang w:eastAsia="ru-RU"/>
         </w:rPr>
       </w:pPr>
-      <w:proofErr w:type="gramStart"/>
       <w:r>
         <w:rPr>
           <w:rFonts w:ascii="Consolas" w:eastAsia="Times New Roman" w:hAnsi="Consolas" w:cs="Times New Roman"/>
@@ -525,8 +659,6 @@
         </w:rPr>
         <w:t>(</w:t>
       </w:r>
-      <w:proofErr w:type="spellStart"/>
-      <w:proofErr w:type="gramEnd"/>
       <w:r>
         <w:rPr>
           <w:rFonts w:ascii="Consolas" w:eastAsia="Times New Roman" w:hAnsi="Consolas" w:cs="Times New Roman"/>
@@ -537,7 +669,6 @@
         </w:rPr>
         <w:t>dict</w:t>
       </w:r>
-      <w:proofErr w:type="spellEnd"/>
       <w:r>
         <w:rPr>
           <w:rFonts w:ascii="Consolas" w:eastAsia="Times New Roman" w:hAnsi="Consolas" w:cs="Times New Roman"/>
@@ -708,31 +839,9 @@
           <w:color w:val="D4D4D4"/>
           <w:sz w:val="21"/>
           <w:szCs w:val="21"/>
-          <w:lang w:val="en-US" w:eastAsia="ru-RU"/>
-        </w:rPr>
-        <w:t>_</w:t>
-      </w:r>
-      <w:proofErr w:type="gramStart"/>
-      <w:r>
-        <w:rPr>
-          <w:rFonts w:ascii="Consolas" w:eastAsia="Times New Roman" w:hAnsi="Consolas" w:cs="Times New Roman"/>
-          <w:color w:val="D4D4D4"/>
-          <w:sz w:val="21"/>
-          <w:szCs w:val="21"/>
-          <w:lang w:val="en-US" w:eastAsia="ru-RU"/>
-        </w:rPr>
-        <w:t>1[</w:t>
-      </w:r>
-      <w:proofErr w:type="gramEnd"/>
-      <w:r>
-        <w:rPr>
-          <w:rFonts w:ascii="Consolas" w:eastAsia="Times New Roman" w:hAnsi="Consolas" w:cs="Times New Roman"/>
-          <w:color w:val="D4D4D4"/>
-          <w:sz w:val="21"/>
-          <w:szCs w:val="21"/>
-          <w:lang w:val="en-US" w:eastAsia="ru-RU"/>
-        </w:rPr>
-        <w:t>'</w:t>
+          <w:lang w:eastAsia="ru-RU"/>
+        </w:rPr>
+        <w:t>_1['</w:t>
       </w:r>
       <w:r>
         <w:rPr>
@@ -750,7 +859,7 @@
           <w:color w:val="D4D4D4"/>
           <w:sz w:val="21"/>
           <w:szCs w:val="21"/>
-          <w:lang w:val="en-US" w:eastAsia="ru-RU"/>
+          <w:lang w:eastAsia="ru-RU"/>
         </w:rPr>
         <w:t>'] = '</w:t>
       </w:r>
@@ -770,7 +879,7 @@
           <w:color w:val="D4D4D4"/>
           <w:sz w:val="21"/>
           <w:szCs w:val="21"/>
-          <w:lang w:val="en-US" w:eastAsia="ru-RU"/>
+          <w:lang w:eastAsia="ru-RU"/>
         </w:rPr>
         <w:t xml:space="preserve">' # </w:t>
       </w:r>
@@ -790,7 +899,7 @@
           <w:color w:val="D4D4D4"/>
           <w:sz w:val="21"/>
           <w:szCs w:val="21"/>
-          <w:lang w:val="en-US" w:eastAsia="ru-RU"/>
+          <w:lang w:eastAsia="ru-RU"/>
         </w:rPr>
         <w:t xml:space="preserve"> </w:t>
       </w:r>
@@ -810,7 +919,7 @@
           <w:color w:val="D4D4D4"/>
           <w:sz w:val="21"/>
           <w:szCs w:val="21"/>
-          <w:lang w:val="en-US" w:eastAsia="ru-RU"/>
+          <w:lang w:eastAsia="ru-RU"/>
         </w:rPr>
         <w:t xml:space="preserve"> </w:t>
       </w:r>
@@ -830,7 +939,7 @@
           <w:color w:val="D4D4D4"/>
           <w:sz w:val="21"/>
           <w:szCs w:val="21"/>
-          <w:lang w:val="en-US" w:eastAsia="ru-RU"/>
+          <w:lang w:eastAsia="ru-RU"/>
         </w:rPr>
         <w:t xml:space="preserve">. </w:t>
       </w:r>
@@ -858,27 +967,15 @@
           <w:lang w:eastAsia="ru-RU"/>
         </w:rPr>
       </w:pPr>
-      <w:proofErr w:type="spellStart"/>
-      <w:r>
-        <w:rPr>
-          <w:rFonts w:ascii="Consolas" w:eastAsia="Times New Roman" w:hAnsi="Consolas" w:cs="Times New Roman"/>
-          <w:color w:val="D4D4D4"/>
-          <w:sz w:val="21"/>
-          <w:szCs w:val="21"/>
-          <w:lang w:eastAsia="ru-RU"/>
-        </w:rPr>
-        <w:t>print</w:t>
-      </w:r>
-      <w:proofErr w:type="spellEnd"/>
-      <w:r>
-        <w:rPr>
-          <w:rFonts w:ascii="Consolas" w:eastAsia="Times New Roman" w:hAnsi="Consolas" w:cs="Times New Roman"/>
-          <w:color w:val="D4D4D4"/>
-          <w:sz w:val="21"/>
-          <w:szCs w:val="21"/>
-          <w:lang w:eastAsia="ru-RU"/>
-        </w:rPr>
-        <w:t>(dict_1.pop((9, 10))) # Удалить указанный ключ из словаря и вернуть соответствующее значение</w:t>
+      <w:r>
+        <w:rPr>
+          <w:rFonts w:ascii="Consolas" w:eastAsia="Times New Roman" w:hAnsi="Consolas" w:cs="Times New Roman"/>
+          <w:color w:val="D4D4D4"/>
+          <w:sz w:val="21"/>
+          <w:szCs w:val="21"/>
+          <w:lang w:eastAsia="ru-RU"/>
+        </w:rPr>
+        <w:t>print(dict_1.pop((9, 10))) # Удалить указанный ключ из словаря и вернуть соответствующее значение</w:t>
       </w:r>
     </w:p>
     <w:p>
@@ -894,27 +991,15 @@
           <w:lang w:eastAsia="ru-RU"/>
         </w:rPr>
       </w:pPr>
-      <w:proofErr w:type="spellStart"/>
-      <w:r>
-        <w:rPr>
-          <w:rFonts w:ascii="Consolas" w:eastAsia="Times New Roman" w:hAnsi="Consolas" w:cs="Times New Roman"/>
-          <w:color w:val="D4D4D4"/>
-          <w:sz w:val="21"/>
-          <w:szCs w:val="21"/>
-          <w:lang w:eastAsia="ru-RU"/>
-        </w:rPr>
-        <w:t>print</w:t>
-      </w:r>
-      <w:proofErr w:type="spellEnd"/>
-      <w:r>
-        <w:rPr>
-          <w:rFonts w:ascii="Consolas" w:eastAsia="Times New Roman" w:hAnsi="Consolas" w:cs="Times New Roman"/>
-          <w:color w:val="D4D4D4"/>
-          <w:sz w:val="21"/>
-          <w:szCs w:val="21"/>
-          <w:lang w:eastAsia="ru-RU"/>
-        </w:rPr>
-        <w:t>(dict_1)</w:t>
+      <w:r>
+        <w:rPr>
+          <w:rFonts w:ascii="Consolas" w:eastAsia="Times New Roman" w:hAnsi="Consolas" w:cs="Times New Roman"/>
+          <w:color w:val="D4D4D4"/>
+          <w:sz w:val="21"/>
+          <w:szCs w:val="21"/>
+          <w:lang w:eastAsia="ru-RU"/>
+        </w:rPr>
+        <w:t>print(dict_1)</w:t>
       </w:r>
     </w:p>
     <w:p>
@@ -930,27 +1015,15 @@
           <w:lang w:eastAsia="ru-RU"/>
         </w:rPr>
       </w:pPr>
-      <w:proofErr w:type="spellStart"/>
-      <w:r>
-        <w:rPr>
-          <w:rFonts w:ascii="Consolas" w:eastAsia="Times New Roman" w:hAnsi="Consolas" w:cs="Times New Roman"/>
-          <w:color w:val="D4D4D4"/>
-          <w:sz w:val="21"/>
-          <w:szCs w:val="21"/>
-          <w:lang w:eastAsia="ru-RU"/>
-        </w:rPr>
-        <w:t>print</w:t>
-      </w:r>
-      <w:proofErr w:type="spellEnd"/>
-      <w:r>
-        <w:rPr>
-          <w:rFonts w:ascii="Consolas" w:eastAsia="Times New Roman" w:hAnsi="Consolas" w:cs="Times New Roman"/>
-          <w:color w:val="D4D4D4"/>
-          <w:sz w:val="21"/>
-          <w:szCs w:val="21"/>
-          <w:lang w:eastAsia="ru-RU"/>
-        </w:rPr>
-        <w:t>(dict_1.popitem()) # Удалить (случайный) элемент словаря и вернуть удаленный ключ и значение</w:t>
+      <w:r>
+        <w:rPr>
+          <w:rFonts w:ascii="Consolas" w:eastAsia="Times New Roman" w:hAnsi="Consolas" w:cs="Times New Roman"/>
+          <w:color w:val="D4D4D4"/>
+          <w:sz w:val="21"/>
+          <w:szCs w:val="21"/>
+          <w:lang w:eastAsia="ru-RU"/>
+        </w:rPr>
+        <w:t>print(dict_1.popitem()) # Удалить (случайный) элемент словаря и вернуть удаленный ключ и значение</w:t>
       </w:r>
     </w:p>
     <w:p>
@@ -1064,27 +1137,15 @@
           <w:lang w:eastAsia="ru-RU"/>
         </w:rPr>
       </w:pPr>
-      <w:proofErr w:type="spellStart"/>
-      <w:r>
-        <w:rPr>
-          <w:rFonts w:ascii="Consolas" w:eastAsia="Times New Roman" w:hAnsi="Consolas" w:cs="Times New Roman"/>
-          <w:color w:val="D4D4D4"/>
-          <w:sz w:val="21"/>
-          <w:szCs w:val="21"/>
-          <w:lang w:eastAsia="ru-RU"/>
-        </w:rPr>
-        <w:t>print</w:t>
-      </w:r>
-      <w:proofErr w:type="spellEnd"/>
-      <w:r>
-        <w:rPr>
-          <w:rFonts w:ascii="Consolas" w:eastAsia="Times New Roman" w:hAnsi="Consolas" w:cs="Times New Roman"/>
-          <w:color w:val="D4D4D4"/>
-          <w:sz w:val="21"/>
-          <w:szCs w:val="21"/>
-          <w:lang w:eastAsia="ru-RU"/>
-        </w:rPr>
-        <w:t>(dict_1)</w:t>
+      <w:r>
+        <w:rPr>
+          <w:rFonts w:ascii="Consolas" w:eastAsia="Times New Roman" w:hAnsi="Consolas" w:cs="Times New Roman"/>
+          <w:color w:val="D4D4D4"/>
+          <w:sz w:val="21"/>
+          <w:szCs w:val="21"/>
+          <w:lang w:eastAsia="ru-RU"/>
+        </w:rPr>
+        <w:t>print(dict_1)</w:t>
       </w:r>
     </w:p>
     <w:p>
@@ -1194,15 +1255,7 @@
     </w:p>
     <w:p>
       <w:r>
-        <w:t>list_1 = [11, 10, 92, 4, 10, 'str1', [76, '</w:t>
-      </w:r>
-      <w:proofErr w:type="spellStart"/>
-      <w:r>
-        <w:t>Bobby</w:t>
-      </w:r>
-      <w:proofErr w:type="spellEnd"/>
-      <w:r>
-        <w:t>']]</w:t>
+        <w:t>list_1 = [11, 10, 92, 4, 10, 'str1', [76, 'Bobby']]</w:t>
       </w:r>
     </w:p>
     <w:p/>
@@ -1231,6 +1284,7 @@
         <w:rPr>
           <w:lang w:val="en-US"/>
         </w:rPr>
+        <w:lastRenderedPageBreak/>
         <w:t>set_1 = {10, 2, 62, 101, 56}</w:t>
       </w:r>
     </w:p>
@@ -1279,7 +1333,6 @@
         <w:rPr>
           <w:lang w:val="en-US"/>
         </w:rPr>
-        <w:lastRenderedPageBreak/>
         <w:t>set</w:t>
       </w:r>
       <w:r>
@@ -1393,21 +1446,7 @@
         <w:rPr>
           <w:lang w:val="en-US"/>
         </w:rPr>
-        <w:t>print(</w:t>
-      </w:r>
-      <w:proofErr w:type="spellStart"/>
-      <w:r>
-        <w:rPr>
-          <w:lang w:val="en-US"/>
-        </w:rPr>
-        <w:t>locale.getpreferredencoding</w:t>
-      </w:r>
-      <w:proofErr w:type="spellEnd"/>
-      <w:r>
-        <w:rPr>
-          <w:lang w:val="en-US"/>
-        </w:rPr>
-        <w:t>(False)</w:t>
+        <w:t>print(locale.getpreferredencoding(False)</w:t>
       </w:r>
     </w:p>
     <w:p>
@@ -1457,30 +1496,8 @@
         <w:rPr>
           <w:lang w:val="en-US"/>
         </w:rPr>
-        <w:t xml:space="preserve">: python manage.py </w:t>
-      </w:r>
-      <w:proofErr w:type="spellStart"/>
-      <w:r>
-        <w:rPr>
-          <w:lang w:val="en-US"/>
-        </w:rPr>
-        <w:t>startapp</w:t>
-      </w:r>
-      <w:proofErr w:type="spellEnd"/>
-      <w:r>
-        <w:rPr>
-          <w:lang w:val="en-US"/>
-        </w:rPr>
-        <w:t xml:space="preserve"> </w:t>
-      </w:r>
-      <w:proofErr w:type="spellStart"/>
-      <w:r>
-        <w:rPr>
-          <w:lang w:val="en-US"/>
-        </w:rPr>
-        <w:t>rbr_srv_side</w:t>
-      </w:r>
-      <w:proofErr w:type="spellEnd"/>
+        <w:t>: python manage.py startapp rbr_srv_side</w:t>
+      </w:r>
     </w:p>
     <w:p>
       <w:pPr>
@@ -1512,210 +1529,98 @@
         <w:rPr>
           <w:lang w:val="en-US"/>
         </w:rPr>
-        <w:t xml:space="preserve">    '</w:t>
-      </w:r>
-      <w:proofErr w:type="spellStart"/>
-      <w:r>
-        <w:rPr>
-          <w:lang w:val="en-US"/>
-        </w:rPr>
-        <w:t>django.contrib.admin</w:t>
-      </w:r>
-      <w:proofErr w:type="spellEnd"/>
-      <w:r>
-        <w:rPr>
-          <w:lang w:val="en-US"/>
-        </w:rPr>
-        <w:t>',</w:t>
-      </w:r>
-    </w:p>
-    <w:p>
-      <w:pPr>
-        <w:rPr>
-          <w:lang w:val="en-US"/>
-        </w:rPr>
-      </w:pPr>
-      <w:r>
-        <w:rPr>
-          <w:lang w:val="en-US"/>
-        </w:rPr>
-        <w:t xml:space="preserve">    '</w:t>
-      </w:r>
-      <w:proofErr w:type="spellStart"/>
-      <w:r>
-        <w:rPr>
-          <w:lang w:val="en-US"/>
-        </w:rPr>
-        <w:t>django.contrib.auth</w:t>
-      </w:r>
-      <w:proofErr w:type="spellEnd"/>
-      <w:r>
-        <w:rPr>
-          <w:lang w:val="en-US"/>
-        </w:rPr>
-        <w:t>',</w:t>
-      </w:r>
-    </w:p>
-    <w:p>
-      <w:pPr>
-        <w:rPr>
-          <w:lang w:val="en-US"/>
-        </w:rPr>
-      </w:pPr>
-      <w:r>
-        <w:rPr>
-          <w:lang w:val="en-US"/>
-        </w:rPr>
-        <w:t xml:space="preserve">    '</w:t>
-      </w:r>
-      <w:proofErr w:type="spellStart"/>
-      <w:r>
-        <w:rPr>
-          <w:lang w:val="en-US"/>
-        </w:rPr>
-        <w:t>django.contrib.contenttypes</w:t>
-      </w:r>
-      <w:proofErr w:type="spellEnd"/>
-      <w:r>
-        <w:rPr>
-          <w:lang w:val="en-US"/>
-        </w:rPr>
-        <w:t>',</w:t>
-      </w:r>
-    </w:p>
-    <w:p>
-      <w:pPr>
-        <w:rPr>
-          <w:lang w:val="en-US"/>
-        </w:rPr>
-      </w:pPr>
-      <w:r>
-        <w:rPr>
-          <w:lang w:val="en-US"/>
-        </w:rPr>
-        <w:t xml:space="preserve">    '</w:t>
-      </w:r>
-      <w:proofErr w:type="spellStart"/>
-      <w:r>
-        <w:rPr>
-          <w:lang w:val="en-US"/>
-        </w:rPr>
-        <w:t>django.contrib.sessions</w:t>
-      </w:r>
-      <w:proofErr w:type="spellEnd"/>
-      <w:r>
-        <w:rPr>
-          <w:lang w:val="en-US"/>
-        </w:rPr>
-        <w:t>',</w:t>
-      </w:r>
-    </w:p>
-    <w:p>
-      <w:pPr>
-        <w:rPr>
-          <w:lang w:val="en-US"/>
-        </w:rPr>
-      </w:pPr>
-      <w:r>
-        <w:rPr>
-          <w:lang w:val="en-US"/>
-        </w:rPr>
-        <w:t xml:space="preserve">    '</w:t>
-      </w:r>
-      <w:proofErr w:type="spellStart"/>
-      <w:r>
-        <w:rPr>
-          <w:lang w:val="en-US"/>
-        </w:rPr>
-        <w:t>django.contrib.messages</w:t>
-      </w:r>
-      <w:proofErr w:type="spellEnd"/>
-      <w:r>
-        <w:rPr>
-          <w:lang w:val="en-US"/>
-        </w:rPr>
-        <w:t>',</w:t>
-      </w:r>
-    </w:p>
-    <w:p>
-      <w:pPr>
-        <w:rPr>
-          <w:lang w:val="en-US"/>
-        </w:rPr>
-      </w:pPr>
-      <w:r>
-        <w:rPr>
-          <w:lang w:val="en-US"/>
-        </w:rPr>
-        <w:t xml:space="preserve">    '</w:t>
-      </w:r>
-      <w:proofErr w:type="spellStart"/>
-      <w:r>
-        <w:rPr>
-          <w:lang w:val="en-US"/>
-        </w:rPr>
-        <w:t>django.contrib.staticfiles</w:t>
-      </w:r>
-      <w:proofErr w:type="spellEnd"/>
-      <w:r>
-        <w:rPr>
-          <w:lang w:val="en-US"/>
-        </w:rPr>
-        <w:t>',</w:t>
-      </w:r>
-    </w:p>
-    <w:p>
-      <w:pPr>
-        <w:rPr>
-          <w:lang w:val="en-US"/>
-        </w:rPr>
-      </w:pPr>
-      <w:r>
-        <w:rPr>
-          <w:lang w:val="en-US"/>
-        </w:rPr>
-        <w:t xml:space="preserve">    '</w:t>
-      </w:r>
-      <w:proofErr w:type="spellStart"/>
-      <w:r>
-        <w:rPr>
-          <w:lang w:val="en-US"/>
-        </w:rPr>
-        <w:t>rest_framework</w:t>
-      </w:r>
-      <w:proofErr w:type="spellEnd"/>
-      <w:r>
-        <w:rPr>
-          <w:lang w:val="en-US"/>
-        </w:rPr>
-        <w:t>',</w:t>
-      </w:r>
-    </w:p>
-    <w:p>
-      <w:pPr>
-        <w:rPr>
-          <w:lang w:val="en-US"/>
-        </w:rPr>
-      </w:pPr>
-      <w:r>
-        <w:rPr>
-          <w:lang w:val="en-US"/>
-        </w:rPr>
-        <w:t xml:space="preserve">    '</w:t>
-      </w:r>
-      <w:proofErr w:type="spellStart"/>
-      <w:r>
-        <w:rPr>
-          <w:lang w:val="en-US"/>
-        </w:rPr>
-        <w:t>rbr_srv_side</w:t>
-      </w:r>
-      <w:proofErr w:type="spellEnd"/>
-      <w:r>
-        <w:rPr>
-          <w:lang w:val="en-US"/>
-        </w:rPr>
-        <w:t>',</w:t>
+        <w:t xml:space="preserve">    'django.contrib.admin',</w:t>
+      </w:r>
+    </w:p>
+    <w:p>
+      <w:pPr>
+        <w:rPr>
+          <w:lang w:val="en-US"/>
+        </w:rPr>
+      </w:pPr>
+      <w:r>
+        <w:rPr>
+          <w:lang w:val="en-US"/>
+        </w:rPr>
+        <w:t xml:space="preserve">    'django.contrib.auth',</w:t>
+      </w:r>
+    </w:p>
+    <w:p>
+      <w:pPr>
+        <w:rPr>
+          <w:lang w:val="en-US"/>
+        </w:rPr>
+      </w:pPr>
+      <w:r>
+        <w:rPr>
+          <w:lang w:val="en-US"/>
+        </w:rPr>
+        <w:t xml:space="preserve">    'django.contrib.contenttypes',</w:t>
+      </w:r>
+    </w:p>
+    <w:p>
+      <w:pPr>
+        <w:rPr>
+          <w:lang w:val="en-US"/>
+        </w:rPr>
+      </w:pPr>
+      <w:r>
+        <w:rPr>
+          <w:lang w:val="en-US"/>
+        </w:rPr>
+        <w:t xml:space="preserve">    'django.contrib.sessions',</w:t>
+      </w:r>
+    </w:p>
+    <w:p>
+      <w:pPr>
+        <w:rPr>
+          <w:lang w:val="en-US"/>
+        </w:rPr>
+      </w:pPr>
+      <w:r>
+        <w:rPr>
+          <w:lang w:val="en-US"/>
+        </w:rPr>
+        <w:t xml:space="preserve">    'django.contrib.messages',</w:t>
+      </w:r>
+    </w:p>
+    <w:p>
+      <w:pPr>
+        <w:rPr>
+          <w:lang w:val="en-US"/>
+        </w:rPr>
+      </w:pPr>
+      <w:r>
+        <w:rPr>
+          <w:lang w:val="en-US"/>
+        </w:rPr>
+        <w:t xml:space="preserve">    'django.contrib.staticfiles',</w:t>
+      </w:r>
+    </w:p>
+    <w:p>
+      <w:pPr>
+        <w:rPr>
+          <w:lang w:val="en-US"/>
+        </w:rPr>
+      </w:pPr>
+      <w:r>
+        <w:rPr>
+          <w:lang w:val="en-US"/>
+        </w:rPr>
+        <w:t xml:space="preserve">    'rest_framework',</w:t>
+      </w:r>
+    </w:p>
+    <w:p>
+      <w:pPr>
+        <w:rPr>
+          <w:lang w:val="en-US"/>
+        </w:rPr>
+      </w:pPr>
+      <w:r>
+        <w:rPr>
+          <w:lang w:val="en-US"/>
+        </w:rPr>
+        <w:t xml:space="preserve">    'rbr_srv_side',</w:t>
       </w:r>
     </w:p>
     <w:p>
@@ -1774,21 +1679,7 @@
         <w:rPr>
           <w:lang w:val="en-US"/>
         </w:rPr>
-        <w:t xml:space="preserve">    "</w:t>
-      </w:r>
-      <w:proofErr w:type="spellStart"/>
-      <w:r>
-        <w:rPr>
-          <w:lang w:val="en-US"/>
-        </w:rPr>
-        <w:t>ip_address</w:t>
-      </w:r>
-      <w:proofErr w:type="spellEnd"/>
-      <w:r>
-        <w:rPr>
-          <w:lang w:val="en-US"/>
-        </w:rPr>
-        <w:t>": "...",</w:t>
+        <w:t xml:space="preserve">    "ip_address": "...",</w:t>
       </w:r>
     </w:p>
     <w:p>
@@ -1840,6 +1731,7 @@
         <w:rPr>
           <w:lang w:val="en-US"/>
         </w:rPr>
+        <w:lastRenderedPageBreak/>
         <w:br w:type="page"/>
       </w:r>
     </w:p>
@@ -1849,29 +1741,13 @@
           <w:lang w:val="en-US"/>
         </w:rPr>
       </w:pPr>
-      <w:proofErr w:type="gramStart"/>
       <w:r>
         <w:rPr>
           <w:lang w:val="en-US"/>
         </w:rPr>
         <w:lastRenderedPageBreak/>
-        <w:t>python</w:t>
-      </w:r>
-      <w:proofErr w:type="gramEnd"/>
-      <w:r>
-        <w:rPr>
-          <w:lang w:val="en-US"/>
-        </w:rPr>
-        <w:t xml:space="preserve"> manage.py </w:t>
-      </w:r>
-      <w:proofErr w:type="spellStart"/>
-      <w:r>
-        <w:rPr>
-          <w:lang w:val="en-US"/>
-        </w:rPr>
-        <w:t>runserver</w:t>
-      </w:r>
-      <w:proofErr w:type="spellEnd"/>
+        <w:t>python manage.py runserver</w:t>
+      </w:r>
     </w:p>
     <w:p>
       <w:pPr>
@@ -1902,56 +1778,20 @@
         <w:rPr>
           <w:lang w:val="en-US"/>
         </w:rPr>
-        <w:t xml:space="preserve">python3 -m </w:t>
-      </w:r>
-      <w:proofErr w:type="spellStart"/>
-      <w:r>
-        <w:rPr>
-          <w:lang w:val="en-US"/>
-        </w:rPr>
-        <w:t>venv</w:t>
-      </w:r>
-      <w:proofErr w:type="spellEnd"/>
-      <w:r>
-        <w:rPr>
-          <w:lang w:val="en-US"/>
-        </w:rPr>
-        <w:t xml:space="preserve"> .</w:t>
-      </w:r>
-      <w:proofErr w:type="spellStart"/>
-      <w:r>
-        <w:rPr>
-          <w:lang w:val="en-US"/>
-        </w:rPr>
-        <w:t>venv</w:t>
-      </w:r>
-      <w:proofErr w:type="spellEnd"/>
-    </w:p>
-    <w:p>
-      <w:pPr>
-        <w:rPr>
-          <w:lang w:val="en-US"/>
-        </w:rPr>
-      </w:pPr>
-      <w:r>
-        <w:rPr>
-          <w:lang w:val="en-US"/>
-        </w:rPr>
-        <w:t>.</w:t>
-      </w:r>
-      <w:proofErr w:type="spellStart"/>
-      <w:r>
-        <w:rPr>
-          <w:lang w:val="en-US"/>
-        </w:rPr>
-        <w:t>venv</w:t>
-      </w:r>
-      <w:proofErr w:type="spellEnd"/>
-      <w:r>
-        <w:rPr>
-          <w:lang w:val="en-US"/>
-        </w:rPr>
-        <w:t>/</w:t>
+        <w:t>python3 -m venv .venv</w:t>
+      </w:r>
+    </w:p>
+    <w:p>
+      <w:pPr>
+        <w:rPr>
+          <w:lang w:val="en-US"/>
+        </w:rPr>
+      </w:pPr>
+      <w:r>
+        <w:rPr>
+          <w:lang w:val="en-US"/>
+        </w:rPr>
+        <w:t>.venv/</w:t>
       </w:r>
       <w:r>
         <w:rPr>
@@ -1984,75 +1824,34 @@
           <w:b/>
           <w:lang w:val="en-US"/>
         </w:rPr>
-        <w:t xml:space="preserve"> </w:t>
-      </w:r>
-      <w:proofErr w:type="spellStart"/>
+        <w:t xml:space="preserve"> config</w:t>
+      </w:r>
       <w:r>
         <w:rPr>
           <w:b/>
           <w:lang w:val="en-US"/>
         </w:rPr>
-        <w:t>config</w:t>
-      </w:r>
-      <w:proofErr w:type="spellEnd"/>
+        <w:t xml:space="preserve"> (</w:t>
+      </w:r>
       <w:r>
         <w:rPr>
           <w:b/>
           <w:lang w:val="en-US"/>
         </w:rPr>
-        <w:t xml:space="preserve"> (</w:t>
+        <w:t>E:\Куликов\Juniper и GNS3\Python Rebrainme\projects\config&gt;</w:t>
       </w:r>
       <w:r>
         <w:rPr>
           <w:b/>
           <w:lang w:val="en-US"/>
         </w:rPr>
-        <w:t xml:space="preserve">E:\Куликов\Juniper и GNS3\Python </w:t>
-      </w:r>
-      <w:proofErr w:type="spellStart"/>
+        <w:t>)</w:t>
+      </w:r>
       <w:r>
         <w:rPr>
           <w:b/>
           <w:lang w:val="en-US"/>
         </w:rPr>
-        <w:t>Rebrainme</w:t>
-      </w:r>
-      <w:proofErr w:type="spellEnd"/>
-      <w:r>
-        <w:rPr>
-          <w:b/>
-          <w:lang w:val="en-US"/>
-        </w:rPr>
-        <w:t>\projects\</w:t>
-      </w:r>
-      <w:proofErr w:type="spellStart"/>
-      <w:r>
-        <w:rPr>
-          <w:b/>
-          <w:lang w:val="en-US"/>
-        </w:rPr>
-        <w:t>config</w:t>
-      </w:r>
-      <w:proofErr w:type="spellEnd"/>
-      <w:r>
-        <w:rPr>
-          <w:b/>
-          <w:lang w:val="en-US"/>
-        </w:rPr>
-        <w:t>&gt;</w:t>
-      </w:r>
-      <w:r>
-        <w:rPr>
-          <w:b/>
-          <w:lang w:val="en-US"/>
-        </w:rPr>
-        <w:t>)</w:t>
-      </w:r>
-      <w:r>
-        <w:rPr>
-          <w:b/>
-          <w:lang w:val="en-US"/>
-        </w:rPr>
         <w:t>:</w:t>
       </w:r>
     </w:p>
@@ -2062,121 +1861,51 @@
           <w:lang w:val="en-US"/>
         </w:rPr>
       </w:pPr>
-      <w:proofErr w:type="gramStart"/>
-      <w:r>
-        <w:rPr>
-          <w:lang w:val="en-US"/>
-        </w:rPr>
-        <w:t>python</w:t>
-      </w:r>
-      <w:proofErr w:type="gramEnd"/>
-      <w:r>
-        <w:rPr>
-          <w:lang w:val="en-US"/>
-        </w:rPr>
-        <w:t xml:space="preserve"> manage.py </w:t>
-      </w:r>
-      <w:proofErr w:type="spellStart"/>
-      <w:r>
-        <w:rPr>
-          <w:lang w:val="en-US"/>
-        </w:rPr>
-        <w:t>makemigrations</w:t>
-      </w:r>
-      <w:proofErr w:type="spellEnd"/>
-    </w:p>
-    <w:p>
-      <w:pPr>
-        <w:rPr>
-          <w:lang w:val="en-US"/>
-        </w:rPr>
-      </w:pPr>
-      <w:proofErr w:type="gramStart"/>
-      <w:r>
-        <w:rPr>
-          <w:lang w:val="en-US"/>
-        </w:rPr>
-        <w:t>python</w:t>
-      </w:r>
-      <w:proofErr w:type="gramEnd"/>
-      <w:r>
-        <w:rPr>
-          <w:lang w:val="en-US"/>
-        </w:rPr>
-        <w:t xml:space="preserve"> manage.py migrate</w:t>
-      </w:r>
-    </w:p>
-    <w:p>
-      <w:pPr>
-        <w:rPr>
-          <w:lang w:val="en-US"/>
-        </w:rPr>
-      </w:pPr>
-      <w:proofErr w:type="gramStart"/>
-      <w:r>
-        <w:rPr>
-          <w:lang w:val="en-US"/>
-        </w:rPr>
-        <w:t>python</w:t>
-      </w:r>
-      <w:proofErr w:type="gramEnd"/>
-      <w:r>
-        <w:rPr>
-          <w:lang w:val="en-US"/>
-        </w:rPr>
-        <w:t xml:space="preserve"> manage.py </w:t>
-      </w:r>
-      <w:proofErr w:type="spellStart"/>
-      <w:r>
-        <w:rPr>
-          <w:lang w:val="en-US"/>
-        </w:rPr>
-        <w:t>runserver</w:t>
-      </w:r>
-      <w:proofErr w:type="spellEnd"/>
-    </w:p>
-    <w:p>
-      <w:pPr>
-        <w:rPr>
-          <w:lang w:val="en-US"/>
-        </w:rPr>
-      </w:pPr>
-      <w:proofErr w:type="gramStart"/>
-      <w:r>
-        <w:rPr>
-          <w:lang w:val="en-US"/>
-        </w:rPr>
-        <w:t>python</w:t>
-      </w:r>
-      <w:proofErr w:type="gramEnd"/>
-      <w:r>
-        <w:rPr>
-          <w:lang w:val="en-US"/>
-        </w:rPr>
-        <w:t xml:space="preserve"> manage.py </w:t>
-      </w:r>
-      <w:proofErr w:type="spellStart"/>
-      <w:r>
-        <w:rPr>
-          <w:lang w:val="en-US"/>
-        </w:rPr>
-        <w:t>startapp</w:t>
-      </w:r>
-      <w:proofErr w:type="spellEnd"/>
-      <w:r>
-        <w:rPr>
-          <w:lang w:val="en-US"/>
-        </w:rPr>
-        <w:t xml:space="preserve"> </w:t>
-      </w:r>
-      <w:proofErr w:type="spellStart"/>
-      <w:r>
-        <w:rPr>
-          <w:lang w:val="en-US"/>
-        </w:rPr>
-        <w:t>rbr_srv_side</w:t>
-      </w:r>
-      <w:proofErr w:type="spellEnd"/>
+      <w:r>
+        <w:rPr>
+          <w:lang w:val="en-US"/>
+        </w:rPr>
+        <w:t>python manage.py makemigrations</w:t>
+      </w:r>
+    </w:p>
+    <w:p>
+      <w:pPr>
+        <w:rPr>
+          <w:lang w:val="en-US"/>
+        </w:rPr>
+      </w:pPr>
+      <w:r>
+        <w:rPr>
+          <w:lang w:val="en-US"/>
+        </w:rPr>
+        <w:t>python manage.py migrate</w:t>
+      </w:r>
+    </w:p>
+    <w:p>
+      <w:pPr>
+        <w:rPr>
+          <w:lang w:val="en-US"/>
+        </w:rPr>
+      </w:pPr>
+      <w:r>
+        <w:rPr>
+          <w:lang w:val="en-US"/>
+        </w:rPr>
+        <w:t>python manage.py runserver</w:t>
+      </w:r>
+    </w:p>
+    <w:p>
+      <w:pPr>
+        <w:rPr>
+          <w:lang w:val="en-US"/>
+        </w:rPr>
+      </w:pPr>
+      <w:r>
+        <w:rPr>
+          <w:lang w:val="en-US"/>
+        </w:rPr>
+        <w:t>python manage.py startapp rbr_srv_side</w:t>
+      </w:r>
     </w:p>
     <w:p>
       <w:pPr>
@@ -2237,47 +1966,11 @@
           <w:lang w:val="en-US"/>
         </w:rPr>
       </w:pPr>
-      <w:proofErr w:type="gramStart"/>
-      <w:r>
-        <w:rPr>
-          <w:lang w:val="en-US"/>
-        </w:rPr>
-        <w:t>python</w:t>
-      </w:r>
-      <w:proofErr w:type="gramEnd"/>
-      <w:r>
-        <w:rPr>
-          <w:lang w:val="en-US"/>
-        </w:rPr>
-        <w:t xml:space="preserve"> manage.py </w:t>
-      </w:r>
-      <w:proofErr w:type="spellStart"/>
-      <w:r>
-        <w:rPr>
-          <w:lang w:val="en-US"/>
-        </w:rPr>
-        <w:t>createsuperuser</w:t>
-      </w:r>
-      <w:proofErr w:type="spellEnd"/>
-      <w:r>
-        <w:rPr>
-          <w:lang w:val="en-US"/>
-        </w:rPr>
-        <w:t xml:space="preserve"> --username=</w:t>
-      </w:r>
-      <w:proofErr w:type="spellStart"/>
-      <w:r>
-        <w:rPr>
-          <w:lang w:val="en-US"/>
-        </w:rPr>
-        <w:t>andrey</w:t>
-      </w:r>
-      <w:proofErr w:type="spellEnd"/>
-      <w:r>
-        <w:rPr>
-          <w:lang w:val="en-US"/>
-        </w:rPr>
-        <w:t xml:space="preserve"> --email=kulikofff@outlook.com</w:t>
+      <w:r>
+        <w:rPr>
+          <w:lang w:val="en-US"/>
+        </w:rPr>
+        <w:t>python manage.py createsuperuser --username=andrey --email=kulikofff@outlook.com</w:t>
       </w:r>
     </w:p>
     <w:p>
@@ -2287,55 +1980,7 @@
     </w:p>
     <w:p>
       <w:r>
-        <w:t xml:space="preserve">Сделайте еще одну страницу, которая будет выводить вам список серверов в сокращенном виде: только </w:t>
-      </w:r>
-      <w:proofErr w:type="spellStart"/>
-      <w:r>
-        <w:t>ip</w:t>
-      </w:r>
-      <w:proofErr w:type="spellEnd"/>
-      <w:r>
-        <w:t xml:space="preserve"> сервера и его статус (поле '</w:t>
-      </w:r>
-      <w:proofErr w:type="spellStart"/>
-      <w:r>
-        <w:t>server_is_active</w:t>
-      </w:r>
-      <w:proofErr w:type="spellEnd"/>
-      <w:r>
-        <w:t xml:space="preserve">'). Для этого вам понадобится создать еще один </w:t>
-      </w:r>
-      <w:proofErr w:type="spellStart"/>
-      <w:r>
-        <w:t>сериалайзер</w:t>
-      </w:r>
-      <w:proofErr w:type="spellEnd"/>
-      <w:r>
-        <w:t xml:space="preserve">, но на этот раз всего с двумя полями. Затем вам нужно будет импортировать этот </w:t>
-      </w:r>
-      <w:proofErr w:type="spellStart"/>
-      <w:r>
-        <w:t>сериалайзер</w:t>
-      </w:r>
-      <w:proofErr w:type="spellEnd"/>
-      <w:r>
-        <w:t xml:space="preserve"> во views.py и описать там представление, подобное представлению </w:t>
-      </w:r>
-      <w:proofErr w:type="spellStart"/>
-      <w:r>
-        <w:t>ServerViewSet</w:t>
-      </w:r>
-      <w:proofErr w:type="spellEnd"/>
-      <w:r>
-        <w:t xml:space="preserve">, но с другим </w:t>
-      </w:r>
-      <w:proofErr w:type="spellStart"/>
-      <w:r>
-        <w:t>сериалайзером</w:t>
-      </w:r>
-      <w:proofErr w:type="spellEnd"/>
-      <w:r>
-        <w:t>.</w:t>
+        <w:t>Сделайте еще одну страницу, которая будет выводить вам список серверов в сокращенном виде: только ip сервера и его статус (поле 'server_is_active'). Для этого вам понадобится создать еще один сериалайзер, но на этот раз всего с двумя полями. Затем вам нужно будет импортировать этот сериалайзер во views.py и описать там представление, подобное представлению ServerViewSet, но с другим сериалайзером.</w:t>
       </w:r>
     </w:p>
     <w:sectPr>
@@ -2888,6 +2533,44 @@
       <w:u w:val="single"/>
     </w:rPr>
   </w:style>
+  <w:style w:type="paragraph" w:customStyle="1" w:styleId="Default">
+    <w:name w:val="Default"/>
+    <w:rsid w:val="00186DD7"/>
+    <w:pPr>
+      <w:autoSpaceDE w:val="0"/>
+      <w:autoSpaceDN w:val="0"/>
+      <w:adjustRightInd w:val="0"/>
+      <w:spacing w:after="0" w:line="240" w:lineRule="auto"/>
+    </w:pPr>
+    <w:rPr>
+      <w:rFonts w:ascii="Wingdings 2" w:hAnsi="Wingdings 2" w:cs="Wingdings 2"/>
+      <w:color w:val="000000"/>
+      <w:sz w:val="24"/>
+      <w:szCs w:val="24"/>
+    </w:rPr>
+  </w:style>
+  <w:style w:type="character" w:customStyle="1" w:styleId="A13">
+    <w:name w:val="A13"/>
+    <w:uiPriority w:val="99"/>
+    <w:rsid w:val="00186DD7"/>
+    <w:rPr>
+      <w:rFonts w:cs="Wingdings 2"/>
+      <w:color w:val="6C6E70"/>
+      <w:sz w:val="18"/>
+      <w:szCs w:val="18"/>
+    </w:rPr>
+  </w:style>
+  <w:style w:type="character" w:customStyle="1" w:styleId="A00">
+    <w:name w:val="A0"/>
+    <w:uiPriority w:val="99"/>
+    <w:rsid w:val="00186DD7"/>
+    <w:rPr>
+      <w:rFonts w:ascii="Tahoma" w:hAnsi="Tahoma" w:cs="Tahoma"/>
+      <w:color w:val="221E1F"/>
+      <w:sz w:val="18"/>
+      <w:szCs w:val="18"/>
+    </w:rPr>
+  </w:style>
 </w:styles>
 </file>
 

</xml_diff>